<commit_message>
edits to w1 specs
</commit_message>
<xml_diff>
--- a/WS01/Workshop 1.docx
+++ b/WS01/Workshop 1.docx
@@ -1301,7 +1301,6 @@
         </w:rPr>
         <w:t xml:space="preserve"> </w:t>
       </w:r>
-      <w:proofErr w:type="gramStart"/>
       <w:r>
         <w:rPr>
           <w:rFonts w:eastAsia="Times New Roman" w:cstheme="minorHAnsi"/>
@@ -1311,9 +1310,53 @@
           <w:sz w:val="24"/>
           <w:szCs w:val="24"/>
         </w:rPr>
-        <w:t>main(</w:t>
-      </w:r>
-      <w:proofErr w:type="gramEnd"/>
+        <w:t>main()</w:t>
+      </w:r>
+      <w:r>
+        <w:rPr>
+          <w:rFonts w:eastAsia="Times New Roman" w:cstheme="minorHAnsi"/>
+          <w:color w:val="000000"/>
+          <w:sz w:val="24"/>
+          <w:szCs w:val="24"/>
+        </w:rPr>
+        <w:t xml:space="preserve"> </w:t>
+      </w:r>
+      <w:r>
+        <w:rPr>
+          <w:rFonts w:eastAsia="Times New Roman" w:cstheme="minorHAnsi"/>
+          <w:color w:val="000000"/>
+          <w:sz w:val="24"/>
+          <w:szCs w:val="24"/>
+        </w:rPr>
+        <w:t>function</w:t>
+      </w:r>
+      <w:r>
+        <w:rPr>
+          <w:rFonts w:eastAsia="Times New Roman" w:cstheme="minorHAnsi"/>
+          <w:color w:val="000000"/>
+          <w:sz w:val="24"/>
+          <w:szCs w:val="24"/>
+        </w:rPr>
+        <w:t xml:space="preserve"> </w:t>
+      </w:r>
+      <w:r>
+        <w:rPr>
+          <w:rFonts w:eastAsia="Times New Roman" w:cstheme="minorHAnsi"/>
+          <w:color w:val="000000"/>
+          <w:sz w:val="24"/>
+          <w:szCs w:val="24"/>
+        </w:rPr>
+        <w:t xml:space="preserve">and an unmodifiable variable </w:t>
+      </w:r>
+      <w:r>
+        <w:rPr>
+          <w:rFonts w:eastAsia="Times New Roman" w:cstheme="minorHAnsi"/>
+          <w:color w:val="000000"/>
+          <w:sz w:val="24"/>
+          <w:szCs w:val="24"/>
+        </w:rPr>
+        <w:t xml:space="preserve">named </w:t>
+      </w:r>
       <w:r>
         <w:rPr>
           <w:rFonts w:eastAsia="Times New Roman" w:cstheme="minorHAnsi"/>
@@ -1323,7 +1366,7 @@
           <w:sz w:val="24"/>
           <w:szCs w:val="24"/>
         </w:rPr>
-        <w:t>)</w:t>
+        <w:t>INITIAL</w:t>
       </w:r>
       <w:r>
         <w:rPr>
@@ -1341,25 +1384,25 @@
           <w:sz w:val="24"/>
           <w:szCs w:val="24"/>
         </w:rPr>
-        <w:t>function</w:t>
-      </w:r>
-      <w:r>
-        <w:rPr>
-          <w:rFonts w:eastAsia="Times New Roman" w:cstheme="minorHAnsi"/>
-          <w:color w:val="000000"/>
-          <w:sz w:val="24"/>
-          <w:szCs w:val="24"/>
-        </w:rPr>
-        <w:t xml:space="preserve"> </w:t>
-      </w:r>
-      <w:r>
-        <w:rPr>
-          <w:rFonts w:eastAsia="Times New Roman" w:cstheme="minorHAnsi"/>
-          <w:color w:val="000000"/>
-          <w:sz w:val="24"/>
-          <w:szCs w:val="24"/>
-        </w:rPr>
-        <w:t xml:space="preserve">and an unmodifiable variable of global scope that defines the integer value for the next item in a list. </w:t>
+        <w:t>of global scope that defines the integer value for the next item in a list</w:t>
+      </w:r>
+      <w:r>
+        <w:rPr>
+          <w:rFonts w:eastAsia="Times New Roman" w:cstheme="minorHAnsi"/>
+          <w:color w:val="000000"/>
+          <w:sz w:val="24"/>
+          <w:szCs w:val="24"/>
+        </w:rPr>
+        <w:t>, in this case a value of 3</w:t>
+      </w:r>
+      <w:r>
+        <w:rPr>
+          <w:rFonts w:eastAsia="Times New Roman" w:cstheme="minorHAnsi"/>
+          <w:color w:val="000000"/>
+          <w:sz w:val="24"/>
+          <w:szCs w:val="24"/>
+        </w:rPr>
+        <w:t xml:space="preserve">. </w:t>
       </w:r>
     </w:p>
     <w:p>
@@ -1466,7 +1509,16 @@
           <w:sz w:val="24"/>
           <w:szCs w:val="24"/>
         </w:rPr>
-        <w:t>receives a set of C-style null-terminated strings from the command line</w:t>
+        <w:t xml:space="preserve">receives a set of </w:t>
+      </w:r>
+      <w:r>
+        <w:rPr>
+          <w:rFonts w:eastAsia="Times New Roman" w:cstheme="minorHAnsi"/>
+          <w:color w:val="000000"/>
+          <w:sz w:val="24"/>
+          <w:szCs w:val="24"/>
+        </w:rPr>
+        <w:t>standard command line arguments</w:t>
       </w:r>
     </w:p>
     <w:p>
@@ -1492,7 +1544,25 @@
           <w:sz w:val="24"/>
           <w:szCs w:val="24"/>
         </w:rPr>
-        <w:t xml:space="preserve">echoes the set of the strings </w:t>
+        <w:t xml:space="preserve">echoes the set of </w:t>
+      </w:r>
+      <w:r>
+        <w:rPr>
+          <w:rFonts w:eastAsia="Times New Roman" w:cstheme="minorHAnsi"/>
+          <w:color w:val="000000"/>
+          <w:sz w:val="24"/>
+          <w:szCs w:val="24"/>
+        </w:rPr>
+        <w:t>arguments</w:t>
+      </w:r>
+      <w:r>
+        <w:rPr>
+          <w:rFonts w:eastAsia="Times New Roman" w:cstheme="minorHAnsi"/>
+          <w:color w:val="000000"/>
+          <w:sz w:val="24"/>
+          <w:szCs w:val="24"/>
+        </w:rPr>
+        <w:t xml:space="preserve"> </w:t>
       </w:r>
       <w:r>
         <w:rPr>
@@ -1896,7 +1966,25 @@
           <w:sz w:val="24"/>
           <w:szCs w:val="24"/>
         </w:rPr>
-        <w:t xml:space="preserve"> object from the C-string and inserts that object into standard output followed by a newline.</w:t>
+        <w:t xml:space="preserve"> object from the C-</w:t>
+      </w:r>
+      <w:r>
+        <w:rPr>
+          <w:rFonts w:eastAsia="Times New Roman" w:cstheme="minorHAnsi"/>
+          <w:color w:val="000000"/>
+          <w:sz w:val="24"/>
+          <w:szCs w:val="24"/>
+        </w:rPr>
+        <w:t xml:space="preserve">style </w:t>
+      </w:r>
+      <w:r>
+        <w:rPr>
+          <w:rFonts w:eastAsia="Times New Roman" w:cstheme="minorHAnsi"/>
+          <w:color w:val="000000"/>
+          <w:sz w:val="24"/>
+          <w:szCs w:val="24"/>
+        </w:rPr>
+        <w:t>string and inserts that object into standard output followed by a newline.</w:t>
       </w:r>
       <w:r>
         <w:rPr>
@@ -1989,7 +2077,45 @@
           <w:sz w:val="24"/>
           <w:szCs w:val="24"/>
         </w:rPr>
-        <w:t xml:space="preserve"> a class named </w:t>
+        <w:t xml:space="preserve"> </w:t>
+      </w:r>
+      <w:r>
+        <w:rPr>
+          <w:rFonts w:eastAsia="Times New Roman" w:cstheme="minorHAnsi"/>
+          <w:color w:val="000000"/>
+          <w:sz w:val="24"/>
+          <w:szCs w:val="24"/>
+        </w:rPr>
+        <w:t xml:space="preserve">an unmodifiable integer named MAX of value 3 </w:t>
+      </w:r>
+      <w:r>
+        <w:rPr>
+          <w:rFonts w:eastAsia="Times New Roman" w:cstheme="minorHAnsi"/>
+          <w:color w:val="000000"/>
+          <w:sz w:val="24"/>
+          <w:szCs w:val="24"/>
+        </w:rPr>
+        <w:t>along with</w:t>
+      </w:r>
+      <w:bookmarkStart w:id="0" w:name="_GoBack"/>
+      <w:bookmarkEnd w:id="0"/>
+      <w:r>
+        <w:rPr>
+          <w:rFonts w:eastAsia="Times New Roman" w:cstheme="minorHAnsi"/>
+          <w:color w:val="000000"/>
+          <w:sz w:val="24"/>
+          <w:szCs w:val="24"/>
+        </w:rPr>
+        <w:t xml:space="preserve"> </w:t>
+      </w:r>
+      <w:r>
+        <w:rPr>
+          <w:rFonts w:eastAsia="Times New Roman" w:cstheme="minorHAnsi"/>
+          <w:color w:val="000000"/>
+          <w:sz w:val="24"/>
+          <w:szCs w:val="24"/>
+        </w:rPr>
+        <w:t>a class named </w:t>
       </w:r>
       <w:r>
         <w:rPr>
@@ -2018,7 +2144,25 @@
           <w:sz w:val="24"/>
           <w:szCs w:val="24"/>
         </w:rPr>
-        <w:t xml:space="preserve">that holds a C-style null-terminated string of up to 3 characters excluding the null byte terminator. The class includes </w:t>
+        <w:t xml:space="preserve">that holds a C-style null-terminated string of up to </w:t>
+      </w:r>
+      <w:r>
+        <w:rPr>
+          <w:rFonts w:eastAsia="Times New Roman" w:cstheme="minorHAnsi"/>
+          <w:color w:val="000000"/>
+          <w:sz w:val="24"/>
+          <w:szCs w:val="24"/>
+        </w:rPr>
+        <w:t>MAX</w:t>
+      </w:r>
+      <w:r>
+        <w:rPr>
+          <w:rFonts w:eastAsia="Times New Roman" w:cstheme="minorHAnsi"/>
+          <w:color w:val="000000"/>
+          <w:sz w:val="24"/>
+          <w:szCs w:val="24"/>
+        </w:rPr>
+        <w:t xml:space="preserve"> characters excluding the null byte terminator. The class includes </w:t>
       </w:r>
       <w:r>
         <w:rPr>
@@ -2391,7 +2535,25 @@
           <w:sz w:val="24"/>
           <w:szCs w:val="24"/>
         </w:rPr>
-        <w:t xml:space="preserve">inserts an item number followed by a colon and a single space as shown in the output example above. Your function uses a local variable to store the current item number and starts with the value of a global variable named </w:t>
+        <w:t>inserts an item number followed by a colon and a single space as shown in the output example above. Your function uses a local variable to store the current item number and starts with the value of a</w:t>
+      </w:r>
+      <w:r>
+        <w:rPr>
+          <w:rFonts w:eastAsia="Times New Roman" w:cstheme="minorHAnsi"/>
+          <w:color w:val="000000"/>
+          <w:sz w:val="24"/>
+          <w:szCs w:val="24"/>
+        </w:rPr>
+        <w:t>n external</w:t>
+      </w:r>
+      <w:r>
+        <w:rPr>
+          <w:rFonts w:eastAsia="Times New Roman" w:cstheme="minorHAnsi"/>
+          <w:color w:val="000000"/>
+          <w:sz w:val="24"/>
+          <w:szCs w:val="24"/>
+        </w:rPr>
+        <w:t xml:space="preserve"> global variable named </w:t>
       </w:r>
       <w:r>
         <w:rPr>
@@ -2411,7 +2573,7 @@
           <w:sz w:val="24"/>
           <w:szCs w:val="24"/>
         </w:rPr>
-        <w:t xml:space="preserve"> and defined in another translation unit. Your function inserts the string associated with the right operand and increments the current item number after the insertion.</w:t>
+        <w:t xml:space="preserve"> defined in another translation unit. Your function inserts the string associated with the right operand and increments the current item number after the insertion.</w:t>
       </w:r>
     </w:p>
     <w:p>
@@ -2752,7 +2914,31 @@
           <w:sz w:val="24"/>
           <w:szCs w:val="24"/>
         </w:rPr>
-        <w:t>XX</w:t>
+        <w:t>X</w:t>
+      </w:r>
+      <w:r>
+        <w:rPr>
+          <w:rFonts w:eastAsia="Times New Roman" w:cstheme="minorHAnsi"/>
+          <w:b/>
+          <w:bCs/>
+          <w:noProof/>
+          <w:color w:val="FF0000"/>
+          <w:sz w:val="24"/>
+          <w:szCs w:val="24"/>
+        </w:rPr>
+        <w:t>X</w:t>
+      </w:r>
+      <w:r>
+        <w:rPr>
+          <w:rFonts w:eastAsia="Times New Roman" w:cstheme="minorHAnsi"/>
+          <w:b/>
+          <w:bCs/>
+          <w:noProof/>
+          <w:color w:val="FF0000"/>
+          <w:sz w:val="24"/>
+          <w:szCs w:val="24"/>
+        </w:rPr>
+        <w:t>X</w:t>
       </w:r>
       <w:r>
         <w:rPr>
@@ -2821,7 +3007,31 @@
           <w:sz w:val="24"/>
           <w:szCs w:val="24"/>
         </w:rPr>
-        <w:t>XX</w:t>
+        <w:t>X</w:t>
+      </w:r>
+      <w:r>
+        <w:rPr>
+          <w:rFonts w:eastAsia="Times New Roman" w:cstheme="minorHAnsi"/>
+          <w:b/>
+          <w:bCs/>
+          <w:noProof/>
+          <w:color w:val="FF0000"/>
+          <w:sz w:val="24"/>
+          <w:szCs w:val="24"/>
+        </w:rPr>
+        <w:t>X</w:t>
+      </w:r>
+      <w:r>
+        <w:rPr>
+          <w:rFonts w:eastAsia="Times New Roman" w:cstheme="minorHAnsi"/>
+          <w:b/>
+          <w:bCs/>
+          <w:noProof/>
+          <w:color w:val="FF0000"/>
+          <w:sz w:val="24"/>
+          <w:szCs w:val="24"/>
+        </w:rPr>
+        <w:t>X</w:t>
       </w:r>
       <w:r>
         <w:rPr>
@@ -3048,8 +3258,6 @@
         </w:rPr>
         <w:t xml:space="preserve">in </w:t>
       </w:r>
-      <w:bookmarkStart w:id="0" w:name="_GoBack"/>
-      <w:bookmarkEnd w:id="0"/>
       <w:r>
         <w:rPr>
           <w:rFonts w:eastAsia="Times New Roman" w:cstheme="minorHAnsi"/>
@@ -3066,16 +3274,7 @@
           <w:sz w:val="24"/>
           <w:szCs w:val="24"/>
         </w:rPr>
-        <w:t xml:space="preserve">but do not limit </w:t>
-      </w:r>
-      <w:r>
-        <w:rPr>
-          <w:rFonts w:eastAsia="Times New Roman" w:cstheme="minorHAnsi"/>
-          <w:color w:val="000000"/>
-          <w:sz w:val="24"/>
-          <w:szCs w:val="24"/>
-        </w:rPr>
-        <w:t xml:space="preserve">it to </w:t>
+        <w:t xml:space="preserve">but do not limit it to </w:t>
       </w:r>
       <w:r>
         <w:rPr>
@@ -3678,7 +3877,31 @@
           <w:sz w:val="24"/>
           <w:szCs w:val="24"/>
         </w:rPr>
-        <w:t>XX</w:t>
+        <w:t>X</w:t>
+      </w:r>
+      <w:r>
+        <w:rPr>
+          <w:rFonts w:eastAsia="Times New Roman" w:cstheme="minorHAnsi"/>
+          <w:b/>
+          <w:bCs/>
+          <w:noProof/>
+          <w:color w:val="FF0000"/>
+          <w:sz w:val="24"/>
+          <w:szCs w:val="24"/>
+        </w:rPr>
+        <w:t>X</w:t>
+      </w:r>
+      <w:r>
+        <w:rPr>
+          <w:rFonts w:eastAsia="Times New Roman" w:cstheme="minorHAnsi"/>
+          <w:b/>
+          <w:bCs/>
+          <w:noProof/>
+          <w:color w:val="FF0000"/>
+          <w:sz w:val="24"/>
+          <w:szCs w:val="24"/>
+        </w:rPr>
+        <w:t>X</w:t>
       </w:r>
       <w:r>
         <w:rPr>
@@ -3747,15 +3970,7 @@
           <w:sz w:val="24"/>
           <w:szCs w:val="24"/>
         </w:rPr>
-        <w:t xml:space="preserve"> </w:t>
-      </w:r>
-      <w:r>
-        <w:rPr>
-          <w:rFonts w:cstheme="minorHAnsi"/>
-          <w:sz w:val="24"/>
-          <w:szCs w:val="24"/>
-        </w:rPr>
-        <w:t xml:space="preserve">Replace </w:t>
+        <w:t xml:space="preserve"> Replace </w:t>
       </w:r>
       <w:r>
         <w:rPr>
@@ -3767,7 +3982,31 @@
           <w:sz w:val="24"/>
           <w:szCs w:val="24"/>
         </w:rPr>
-        <w:t>XX</w:t>
+        <w:t>X</w:t>
+      </w:r>
+      <w:r>
+        <w:rPr>
+          <w:rFonts w:eastAsia="Times New Roman" w:cstheme="minorHAnsi"/>
+          <w:b/>
+          <w:bCs/>
+          <w:noProof/>
+          <w:color w:val="FF0000"/>
+          <w:sz w:val="24"/>
+          <w:szCs w:val="24"/>
+        </w:rPr>
+        <w:t>X</w:t>
+      </w:r>
+      <w:r>
+        <w:rPr>
+          <w:rFonts w:eastAsia="Times New Roman" w:cstheme="minorHAnsi"/>
+          <w:b/>
+          <w:bCs/>
+          <w:noProof/>
+          <w:color w:val="FF0000"/>
+          <w:sz w:val="24"/>
+          <w:szCs w:val="24"/>
+        </w:rPr>
+        <w:t>X</w:t>
       </w:r>
       <w:r>
         <w:rPr>

</xml_diff>